<commit_message>
Added if/else statement for both confirmation and verifying that the user approves of the random selection.
</commit_message>
<xml_diff>
--- a/DayTripGenerator_UserStories.docx
+++ b/DayTripGenerator_UserStories.docx
@@ -128,12 +128,14 @@
       <w:pPr>
         <w:rPr>
           <w:rFonts w:eastAsia="Times New Roman"/>
+          <w:strike/>
         </w:rPr>
       </w:pPr>
       <w:bookmarkStart w:id="0" w:name="_Hlk27727302"/>
       <w:r>
         <w:rPr>
           <w:rFonts w:eastAsia="Times New Roman"/>
+          <w:strike/>
         </w:rPr>
         <w:t xml:space="preserve">(5 points): </w:t>
       </w:r>
@@ -141,30 +143,35 @@
       <w:r>
         <w:rPr>
           <w:rFonts w:eastAsia="Times New Roman"/>
+          <w:strike/>
         </w:rPr>
         <w:t xml:space="preserve">As a developer, I want to make </w:t>
       </w:r>
       <w:r>
         <w:rPr>
           <w:rFonts w:eastAsia="Times New Roman"/>
+          <w:strike/>
         </w:rPr>
         <w:t xml:space="preserve">at least three </w:t>
       </w:r>
       <w:r>
         <w:rPr>
           <w:rFonts w:eastAsia="Times New Roman"/>
+          <w:strike/>
         </w:rPr>
         <w:t>commits</w:t>
       </w:r>
       <w:r>
         <w:rPr>
           <w:rFonts w:eastAsia="Times New Roman"/>
+          <w:strike/>
         </w:rPr>
         <w:t xml:space="preserve"> with descriptive messages</w:t>
       </w:r>
       <w:r>
         <w:rPr>
           <w:rFonts w:eastAsia="Times New Roman"/>
+          <w:strike/>
         </w:rPr>
         <w:t>.</w:t>
       </w:r>
@@ -173,69 +180,90 @@
       <w:pPr>
         <w:rPr>
           <w:rFonts w:eastAsia="Times New Roman" w:cstheme="minorHAnsi"/>
-        </w:rPr>
-      </w:pPr>
-      <w:r>
-        <w:rPr>
-          <w:rFonts w:eastAsia="Times New Roman" w:cstheme="minorHAnsi"/>
+          <w:strike/>
+        </w:rPr>
+      </w:pPr>
+      <w:r>
+        <w:rPr>
+          <w:rFonts w:eastAsia="Times New Roman" w:cstheme="minorHAnsi"/>
+          <w:strike/>
         </w:rPr>
         <w:t xml:space="preserve">(5 points): </w:t>
       </w:r>
       <w:r>
         <w:rPr>
           <w:rFonts w:eastAsia="Times New Roman" w:cstheme="minorHAnsi"/>
+          <w:strike/>
         </w:rPr>
         <w:t>As a user, I want a destination to be randomly selected for my day trip.</w:t>
       </w:r>
     </w:p>
     <w:p>
-      <w:r>
-        <w:rPr>
-          <w:rFonts w:eastAsia="Times New Roman" w:cstheme="minorHAnsi"/>
+      <w:pPr>
+        <w:rPr>
+          <w:strike/>
+        </w:rPr>
+      </w:pPr>
+      <w:r>
+        <w:rPr>
+          <w:rFonts w:eastAsia="Times New Roman" w:cstheme="minorHAnsi"/>
+          <w:strike/>
         </w:rPr>
         <w:t xml:space="preserve">(5 points): </w:t>
       </w:r>
       <w:r>
         <w:rPr>
           <w:rFonts w:eastAsia="Times New Roman" w:cstheme="minorHAnsi"/>
+          <w:strike/>
         </w:rPr>
         <w:t xml:space="preserve">As a user, I want a </w:t>
       </w:r>
       <w:r>
         <w:rPr>
           <w:rFonts w:eastAsia="Times New Roman" w:cstheme="minorHAnsi"/>
+          <w:strike/>
         </w:rPr>
         <w:t>restaurant</w:t>
       </w:r>
       <w:r>
         <w:rPr>
           <w:rFonts w:eastAsia="Times New Roman" w:cstheme="minorHAnsi"/>
+          <w:strike/>
         </w:rPr>
         <w:t xml:space="preserve"> to be randomly selected for my day trip.</w:t>
       </w:r>
     </w:p>
     <w:p>
-      <w:r>
-        <w:rPr>
-          <w:rFonts w:eastAsia="Times New Roman" w:cstheme="minorHAnsi"/>
+      <w:pPr>
+        <w:rPr>
+          <w:strike/>
+        </w:rPr>
+      </w:pPr>
+      <w:r>
+        <w:rPr>
+          <w:rFonts w:eastAsia="Times New Roman" w:cstheme="minorHAnsi"/>
+          <w:strike/>
         </w:rPr>
         <w:t xml:space="preserve">(5 points): </w:t>
       </w:r>
       <w:r>
         <w:rPr>
           <w:rFonts w:eastAsia="Times New Roman" w:cstheme="minorHAnsi"/>
+          <w:strike/>
         </w:rPr>
         <w:t xml:space="preserve">As a user, I want a </w:t>
       </w:r>
       <w:r>
         <w:rPr>
           <w:rFonts w:eastAsia="Times New Roman" w:cstheme="minorHAnsi"/>
+          <w:strike/>
         </w:rPr>
         <w:t xml:space="preserve">mode of transportation </w:t>
       </w:r>
       <w:r>
         <w:rPr>
           <w:rFonts w:eastAsia="Times New Roman" w:cstheme="minorHAnsi"/>
+          <w:strike/>
         </w:rPr>
         <w:t>to be randomly selected for my day trip.</w:t>
       </w:r>
@@ -244,29 +272,34 @@
       <w:pPr>
         <w:rPr>
           <w:rFonts w:eastAsia="Times New Roman" w:cstheme="minorHAnsi"/>
-        </w:rPr>
-      </w:pPr>
-      <w:r>
-        <w:rPr>
-          <w:rFonts w:eastAsia="Times New Roman" w:cstheme="minorHAnsi"/>
+          <w:strike/>
+        </w:rPr>
+      </w:pPr>
+      <w:r>
+        <w:rPr>
+          <w:rFonts w:eastAsia="Times New Roman" w:cstheme="minorHAnsi"/>
+          <w:strike/>
         </w:rPr>
         <w:t xml:space="preserve">(5 points): </w:t>
       </w:r>
       <w:r>
         <w:rPr>
           <w:rFonts w:eastAsia="Times New Roman" w:cstheme="minorHAnsi"/>
+          <w:strike/>
         </w:rPr>
         <w:t xml:space="preserve">As a user, I want a </w:t>
       </w:r>
       <w:r>
         <w:rPr>
           <w:rFonts w:eastAsia="Times New Roman" w:cstheme="minorHAnsi"/>
+          <w:strike/>
         </w:rPr>
         <w:t xml:space="preserve">form of entertainment </w:t>
       </w:r>
       <w:r>
         <w:rPr>
           <w:rFonts w:eastAsia="Times New Roman" w:cstheme="minorHAnsi"/>
+          <w:strike/>
         </w:rPr>
         <w:t>to be randomly selected for my day trip.</w:t>
       </w:r>

</xml_diff>

<commit_message>
Added console log statement informing user that the completed trip is displayed in the console above.
</commit_message>
<xml_diff>
--- a/DayTripGenerator_UserStories.docx
+++ b/DayTripGenerator_UserStories.docx
@@ -308,17 +308,22 @@
       <w:pPr>
         <w:rPr>
           <w:rFonts w:eastAsia="Times New Roman" w:cstheme="minorHAnsi"/>
-        </w:rPr>
-      </w:pPr>
-      <w:r>
-        <w:rPr>
-          <w:rFonts w:eastAsia="Times New Roman" w:cstheme="minorHAnsi"/>
+          <w:strike/>
+        </w:rPr>
+      </w:pPr>
+      <w:r>
+        <w:rPr>
+          <w:rFonts w:eastAsia="Times New Roman" w:cstheme="minorHAnsi"/>
+          <w:strike/>
+          <w:highlight w:val="yellow"/>
         </w:rPr>
         <w:t xml:space="preserve">(15 points): </w:t>
       </w:r>
       <w:r>
         <w:rPr>
           <w:rFonts w:eastAsia="Times New Roman" w:cstheme="minorHAnsi"/>
+          <w:strike/>
+          <w:highlight w:val="yellow"/>
         </w:rPr>
         <w:t>As a user, I want to be able to randomly re-select a destination, restaurant, mode of transportation, and/or form of entertainment if I don’t like one or more of those things.</w:t>
       </w:r>
@@ -327,17 +332,22 @@
       <w:pPr>
         <w:rPr>
           <w:rFonts w:eastAsia="Times New Roman" w:cstheme="minorHAnsi"/>
-        </w:rPr>
-      </w:pPr>
-      <w:r>
-        <w:rPr>
-          <w:rFonts w:eastAsia="Times New Roman" w:cstheme="minorHAnsi"/>
+          <w:strike/>
+        </w:rPr>
+      </w:pPr>
+      <w:r>
+        <w:rPr>
+          <w:rFonts w:eastAsia="Times New Roman" w:cstheme="minorHAnsi"/>
+          <w:strike/>
+          <w:highlight w:val="yellow"/>
         </w:rPr>
         <w:t xml:space="preserve">(10 points): </w:t>
       </w:r>
       <w:r>
         <w:rPr>
           <w:rFonts w:eastAsia="Times New Roman" w:cstheme="minorHAnsi"/>
+          <w:strike/>
+          <w:highlight w:val="yellow"/>
         </w:rPr>
         <w:t>As a user, I want to be able to confirm that my day trip is “complete” once I like all of the random selections.</w:t>
       </w:r>
@@ -377,53 +387,48 @@
       <w:pPr>
         <w:rPr>
           <w:rFonts w:eastAsia="Times New Roman" w:cstheme="minorHAnsi"/>
-        </w:rPr>
-      </w:pPr>
-      <w:r>
-        <w:rPr>
-          <w:rFonts w:eastAsia="Times New Roman" w:cstheme="minorHAnsi"/>
-        </w:rPr>
-        <w:t xml:space="preserve">(5 points): </w:t>
-      </w:r>
-      <w:r>
-        <w:rPr>
-          <w:rFonts w:eastAsia="Times New Roman" w:cstheme="minorHAnsi"/>
-        </w:rPr>
-        <w:t xml:space="preserve">As a developer, I want </w:t>
-      </w:r>
-      <w:r>
-        <w:rPr>
-          <w:rFonts w:eastAsia="Times New Roman" w:cstheme="minorHAnsi"/>
-        </w:rPr>
-        <w:t>all of my functions to have a Single Responsibility</w:t>
-      </w:r>
-      <w:r>
-        <w:rPr>
-          <w:rFonts w:eastAsia="Times New Roman" w:cstheme="minorHAnsi"/>
+          <w:strike/>
+        </w:rPr>
+      </w:pPr>
+      <w:r>
+        <w:rPr>
+          <w:rFonts w:eastAsia="Times New Roman" w:cstheme="minorHAnsi"/>
+          <w:strike/>
+        </w:rPr>
+        <w:t>(5 points): As a developer, I want all of my functions to have a Single Responsibility</w:t>
+      </w:r>
+      <w:r>
+        <w:rPr>
+          <w:rFonts w:eastAsia="Times New Roman" w:cstheme="minorHAnsi"/>
+          <w:strike/>
         </w:rPr>
         <w:t>.</w:t>
       </w:r>
       <w:r>
         <w:rPr>
           <w:rFonts w:eastAsia="Times New Roman" w:cstheme="minorHAnsi"/>
+          <w:strike/>
         </w:rPr>
         <w:t xml:space="preserve"> </w:t>
       </w:r>
       <w:r>
         <w:rPr>
           <w:rFonts w:eastAsia="Times New Roman" w:cstheme="minorHAnsi"/>
+          <w:strike/>
         </w:rPr>
         <w:t>R</w:t>
       </w:r>
       <w:r>
         <w:rPr>
           <w:rFonts w:eastAsia="Times New Roman" w:cstheme="minorHAnsi"/>
+          <w:strike/>
         </w:rPr>
         <w:t>emember, each function should do just one thing</w:t>
       </w:r>
       <w:r>
         <w:rPr>
           <w:rFonts w:eastAsia="Times New Roman" w:cstheme="minorHAnsi"/>
+          <w:strike/>
         </w:rPr>
         <w:t>!</w:t>
       </w:r>

</xml_diff>